<commit_message>
Dodal še P/S kazalnik
</commit_message>
<xml_diff>
--- a/Ocena vrednosti družbe TESLA.docx
+++ b/Ocena vrednosti družbe TESLA.docx
@@ -3,8 +3,6 @@
 <w:document xmlns:wpc="http://schemas.microsoft.com/office/word/2010/wordprocessingCanvas" xmlns:mc="http://schemas.openxmlformats.org/markup-compatibility/2006" xmlns:o="urn:schemas-microsoft-com:office:office" xmlns:r="http://schemas.openxmlformats.org/officeDocument/2006/relationships" xmlns:m="http://schemas.openxmlformats.org/officeDocument/2006/math" xmlns:v="urn:schemas-microsoft-com:vml" xmlns:wp14="http://schemas.microsoft.com/office/word/2010/wordprocessingDrawing" xmlns:wp="http://schemas.openxmlformats.org/drawingml/2006/wordprocessingDrawing" xmlns:w10="urn:schemas-microsoft-com:office:word" xmlns:w="http://schemas.openxmlformats.org/wordprocessingml/2006/main" xmlns:w14="http://schemas.microsoft.com/office/word/2010/wordml" xmlns:w15="http://schemas.microsoft.com/office/word/2012/wordml" xmlns:wpg="http://schemas.microsoft.com/office/word/2010/wordprocessingGroup" xmlns:wpi="http://schemas.microsoft.com/office/word/2010/wordprocessingInk" xmlns:wne="http://schemas.microsoft.com/office/word/2006/wordml" xmlns:wps="http://schemas.microsoft.com/office/word/2010/wordprocessingShape" mc:Ignorable="w14 w15 wp14">
   <w:body>
     <w:p>
-      <w:bookmarkStart w:id="0" w:name="_GoBack"/>
-      <w:bookmarkEnd w:id="0"/>
       <w:r>
         <w:t>Ocena vrednosti družbe TESLA</w:t>
       </w:r>
@@ -338,6 +336,25 @@
       <w:r>
         <w:t>Izračuna se tako, da od čistega dobička podjetja odštejemo prednostne dividende, ter nato delimo s tehtanim povprečjem števila izdanih delnic.</w:t>
       </w:r>
+    </w:p>
+    <w:p>
+      <w:pPr>
+        <w:pStyle w:val="Odstavekseznama"/>
+        <w:numPr>
+          <w:ilvl w:val="0"/>
+          <w:numId w:val="1"/>
+        </w:numPr>
+      </w:pPr>
+      <w:r>
+        <w:t>P/S kazalnik</w:t>
+      </w:r>
+    </w:p>
+    <w:p>
+      <w:r>
+        <w:t>Ta kazalnik se uporablja za ocenjevanje mladih, potencialno hitro rastočih podjetij. Pove nam koliko so investitorji pripravljeni plačati na dolar prodajne vrednosti delnice.</w:t>
+      </w:r>
+      <w:bookmarkStart w:id="0" w:name="_GoBack"/>
+      <w:bookmarkEnd w:id="0"/>
     </w:p>
     <w:sectPr>
       <w:pgSz w:w="11906" w:h="16838"/>
@@ -553,7 +570,7 @@
   <w:abstractNum w:abstractNumId="2">
     <w:nsid w:val="449704E6"/>
     <w:multiLevelType w:val="hybridMultilevel"/>
-    <w:tmpl w:val="CA943D56"/>
+    <w:tmpl w:val="099034FA"/>
     <w:lvl w:ilvl="0" w:tplc="04240001">
       <w:start w:val="1"/>
       <w:numFmt w:val="bullet"/>

</xml_diff>